<commit_message>
Working on zybooks module 3 examples and code work.
</commit_message>
<xml_diff>
--- a/project 1/MAT 243 Project One Summary Report Template.docx
+++ b/project 1/MAT 243 Project One Summary Report Template.docx
@@ -3122,7 +3122,25 @@
           <w:i/>
           <w:iCs/>
         </w:rPr>
-        <w:t xml:space="preserve">In this project, you picked a team and you were assigned a team to do comparative analysis. </w:t>
+        <w:t xml:space="preserve">In this project, you picked a </w:t>
+      </w:r>
+      <w:proofErr w:type="gramStart"/>
+      <w:r>
+        <w:rPr>
+          <w:rFonts w:ascii="Calibri" w:hAnsi="Calibri" w:cs="Calibri"/>
+          <w:i/>
+          <w:iCs/>
+        </w:rPr>
+        <w:t>team</w:t>
+      </w:r>
+      <w:proofErr w:type="gramEnd"/>
+      <w:r>
+        <w:rPr>
+          <w:rFonts w:ascii="Calibri" w:hAnsi="Calibri" w:cs="Calibri"/>
+          <w:i/>
+          <w:iCs/>
+        </w:rPr>
+        <w:t xml:space="preserve"> and you were assigned a team to do comparative analysis. </w:t>
       </w:r>
     </w:p>
     <w:p>
@@ -3183,7 +3201,15 @@
         <w:pStyle w:val="ListBullet"/>
       </w:pPr>
       <w:r>
-        <w:t xml:space="preserve">What team and range of years were you assigned for the comparative study? (Hint: </w:t>
+        <w:t xml:space="preserve">What team and range of years </w:t>
+      </w:r>
+      <w:proofErr w:type="gramStart"/>
+      <w:r>
+        <w:t>were</w:t>
+      </w:r>
+      <w:proofErr w:type="gramEnd"/>
+      <w:r>
+        <w:t xml:space="preserve"> you assigned for the comparative study? (Hint: </w:t>
       </w:r>
       <w:r>
         <w:t>T</w:t>
@@ -3437,7 +3463,19 @@
               <w:rPr>
                 <w:rFonts w:ascii="Calibri" w:hAnsi="Calibri" w:cs="Calibri"/>
               </w:rPr>
-              <w:t>Team (e.g. Knicks)</w:t>
+              <w:t>Team (e.g.</w:t>
+            </w:r>
+            <w:r>
+              <w:rPr>
+                <w:rFonts w:ascii="Calibri" w:hAnsi="Calibri" w:cs="Calibri"/>
+              </w:rPr>
+              <w:t>, Heat</w:t>
+            </w:r>
+            <w:r>
+              <w:rPr>
+                <w:rFonts w:ascii="Calibri" w:hAnsi="Calibri" w:cs="Calibri"/>
+              </w:rPr>
+              <w:t>)</w:t>
             </w:r>
           </w:p>
         </w:tc>
@@ -3467,7 +3505,21 @@
               <w:rPr>
                 <w:rFonts w:ascii="Calibri" w:hAnsi="Calibri" w:cs="Calibri"/>
               </w:rPr>
-              <w:t>XXXX-YYYY (e.g. 2013 - 2015)</w:t>
+              <w:t>XXXX-YYYY (</w:t>
+            </w:r>
+            <w:proofErr w:type="gramStart"/>
+            <w:r>
+              <w:rPr>
+                <w:rFonts w:ascii="Calibri" w:hAnsi="Calibri" w:cs="Calibri"/>
+              </w:rPr>
+              <w:t>e.g.</w:t>
+            </w:r>
+            <w:proofErr w:type="gramEnd"/>
+            <w:r>
+              <w:rPr>
+                <w:rFonts w:ascii="Calibri" w:hAnsi="Calibri" w:cs="Calibri"/>
+              </w:rPr>
+              <w:t xml:space="preserve"> 2013 - 2015)</w:t>
             </w:r>
           </w:p>
         </w:tc>
@@ -3535,7 +3587,21 @@
               <w:rPr>
                 <w:rFonts w:ascii="Calibri" w:hAnsi="Calibri" w:cs="Calibri"/>
               </w:rPr>
-              <w:t>Team (e.g. Bulls)</w:t>
+              <w:t>Team (</w:t>
+            </w:r>
+            <w:proofErr w:type="gramStart"/>
+            <w:r>
+              <w:rPr>
+                <w:rFonts w:ascii="Calibri" w:hAnsi="Calibri" w:cs="Calibri"/>
+              </w:rPr>
+              <w:t>e.g.</w:t>
+            </w:r>
+            <w:proofErr w:type="gramEnd"/>
+            <w:r>
+              <w:rPr>
+                <w:rFonts w:ascii="Calibri" w:hAnsi="Calibri" w:cs="Calibri"/>
+              </w:rPr>
+              <w:t xml:space="preserve"> Bulls)</w:t>
             </w:r>
           </w:p>
         </w:tc>
@@ -3566,7 +3632,21 @@
               <w:rPr>
                 <w:rFonts w:ascii="Calibri" w:hAnsi="Calibri" w:cs="Calibri"/>
               </w:rPr>
-              <w:t>XXXX-YYYY (e.g. 2013 - 2015)</w:t>
+              <w:t>XXXX-YYYY (</w:t>
+            </w:r>
+            <w:proofErr w:type="gramStart"/>
+            <w:r>
+              <w:rPr>
+                <w:rFonts w:ascii="Calibri" w:hAnsi="Calibri" w:cs="Calibri"/>
+              </w:rPr>
+              <w:t>e.g.</w:t>
+            </w:r>
+            <w:proofErr w:type="gramEnd"/>
+            <w:r>
+              <w:rPr>
+                <w:rFonts w:ascii="Calibri" w:hAnsi="Calibri" w:cs="Calibri"/>
+              </w:rPr>
+              <w:t xml:space="preserve"> 2013 - 2015)</w:t>
             </w:r>
           </w:p>
         </w:tc>
@@ -6846,7 +6926,6 @@
                 <w:color w:val="000000"/>
                 <w:sz w:val="18"/>
                 <w:szCs w:val="18"/>
-                <w:highlight w:val="darkGray"/>
                 <w:lang w:val="en-US"/>
               </w:rPr>
             </w:pPr>
@@ -6859,7 +6938,6 @@
                 <w:color w:val="000000"/>
                 <w:sz w:val="18"/>
                 <w:szCs w:val="18"/>
-                <w:highlight w:val="darkGray"/>
                 <w:lang w:val="en-US"/>
               </w:rPr>
               <w:t>game_id</w:t>
@@ -6897,7 +6975,6 @@
                 <w:color w:val="000000"/>
                 <w:sz w:val="18"/>
                 <w:szCs w:val="18"/>
-                <w:highlight w:val="darkGray"/>
                 <w:lang w:val="en-US"/>
               </w:rPr>
             </w:pPr>
@@ -6910,7 +6987,6 @@
                 <w:color w:val="000000"/>
                 <w:sz w:val="18"/>
                 <w:szCs w:val="18"/>
-                <w:highlight w:val="darkGray"/>
                 <w:lang w:val="en-US"/>
               </w:rPr>
               <w:t>year_id</w:t>
@@ -6948,7 +7024,6 @@
                 <w:color w:val="000000"/>
                 <w:sz w:val="18"/>
                 <w:szCs w:val="18"/>
-                <w:highlight w:val="darkGray"/>
                 <w:lang w:val="en-US"/>
               </w:rPr>
             </w:pPr>
@@ -6961,7 +7036,6 @@
                 <w:color w:val="000000"/>
                 <w:sz w:val="18"/>
                 <w:szCs w:val="18"/>
-                <w:highlight w:val="darkGray"/>
                 <w:lang w:val="en-US"/>
               </w:rPr>
               <w:t>fran_id</w:t>
@@ -6999,7 +7073,6 @@
                 <w:color w:val="000000"/>
                 <w:sz w:val="18"/>
                 <w:szCs w:val="18"/>
-                <w:highlight w:val="darkGray"/>
                 <w:lang w:val="en-US"/>
               </w:rPr>
             </w:pPr>
@@ -7011,7 +7084,6 @@
                 <w:color w:val="000000"/>
                 <w:sz w:val="18"/>
                 <w:szCs w:val="18"/>
-                <w:highlight w:val="darkGray"/>
                 <w:lang w:val="en-US"/>
               </w:rPr>
               <w:t>pts</w:t>
@@ -7048,7 +7120,6 @@
                 <w:color w:val="000000"/>
                 <w:sz w:val="18"/>
                 <w:szCs w:val="18"/>
-                <w:highlight w:val="darkGray"/>
                 <w:lang w:val="en-US"/>
               </w:rPr>
             </w:pPr>
@@ -7061,7 +7132,6 @@
                 <w:color w:val="000000"/>
                 <w:sz w:val="18"/>
                 <w:szCs w:val="18"/>
-                <w:highlight w:val="darkGray"/>
                 <w:lang w:val="en-US"/>
               </w:rPr>
               <w:t>opp_pts</w:t>
@@ -7099,7 +7169,6 @@
                 <w:color w:val="000000"/>
                 <w:sz w:val="18"/>
                 <w:szCs w:val="18"/>
-                <w:highlight w:val="darkGray"/>
                 <w:lang w:val="en-US"/>
               </w:rPr>
             </w:pPr>
@@ -7112,7 +7181,6 @@
                 <w:color w:val="000000"/>
                 <w:sz w:val="18"/>
                 <w:szCs w:val="18"/>
-                <w:highlight w:val="darkGray"/>
                 <w:lang w:val="en-US"/>
               </w:rPr>
               <w:t>elo_n</w:t>
@@ -7150,7 +7218,6 @@
                 <w:color w:val="000000"/>
                 <w:sz w:val="18"/>
                 <w:szCs w:val="18"/>
-                <w:highlight w:val="darkGray"/>
                 <w:lang w:val="en-US"/>
               </w:rPr>
             </w:pPr>
@@ -7163,7 +7230,6 @@
                 <w:color w:val="000000"/>
                 <w:sz w:val="18"/>
                 <w:szCs w:val="18"/>
-                <w:highlight w:val="darkGray"/>
                 <w:lang w:val="en-US"/>
               </w:rPr>
               <w:t>opp_elo_n</w:t>
@@ -7201,7 +7267,6 @@
                 <w:color w:val="000000"/>
                 <w:sz w:val="18"/>
                 <w:szCs w:val="18"/>
-                <w:highlight w:val="darkGray"/>
                 <w:lang w:val="en-US"/>
               </w:rPr>
             </w:pPr>
@@ -7214,7 +7279,6 @@
                 <w:color w:val="000000"/>
                 <w:sz w:val="18"/>
                 <w:szCs w:val="18"/>
-                <w:highlight w:val="darkGray"/>
                 <w:lang w:val="en-US"/>
               </w:rPr>
               <w:t>game_location</w:t>
@@ -7252,7 +7316,6 @@
                 <w:color w:val="000000"/>
                 <w:sz w:val="18"/>
                 <w:szCs w:val="18"/>
-                <w:highlight w:val="darkGray"/>
                 <w:lang w:val="en-US"/>
               </w:rPr>
             </w:pPr>
@@ -7265,7 +7328,6 @@
                 <w:color w:val="000000"/>
                 <w:sz w:val="18"/>
                 <w:szCs w:val="18"/>
-                <w:highlight w:val="darkGray"/>
                 <w:lang w:val="en-US"/>
               </w:rPr>
               <w:t>game_result</w:t>
@@ -7305,7 +7367,6 @@
                 <w:color w:val="000000"/>
                 <w:sz w:val="18"/>
                 <w:szCs w:val="18"/>
-                <w:highlight w:val="darkGray"/>
                 <w:lang w:val="en-US"/>
               </w:rPr>
             </w:pPr>
@@ -7317,7 +7378,6 @@
                 <w:color w:val="000000"/>
                 <w:sz w:val="18"/>
                 <w:szCs w:val="18"/>
-                <w:highlight w:val="darkGray"/>
                 <w:lang w:val="en-US"/>
               </w:rPr>
               <w:t>0</w:t>
@@ -7352,17 +7412,15 @@
                 <w:color w:val="000000"/>
                 <w:sz w:val="18"/>
                 <w:szCs w:val="18"/>
-                <w:highlight w:val="darkGray"/>
-                <w:lang w:val="en-US"/>
-              </w:rPr>
-            </w:pPr>
-            <w:r>
-              <w:rPr>
-                <w:rFonts w:ascii="Times New Roman" w:eastAsia="Times New Roman" w:hAnsi="Times New Roman" w:cs="Times New Roman"/>
-                <w:color w:val="000000"/>
-                <w:sz w:val="18"/>
-                <w:szCs w:val="18"/>
-                <w:highlight w:val="darkGray"/>
+                <w:lang w:val="en-US"/>
+              </w:rPr>
+            </w:pPr>
+            <w:r>
+              <w:rPr>
+                <w:rFonts w:ascii="Times New Roman" w:eastAsia="Times New Roman" w:hAnsi="Times New Roman" w:cs="Times New Roman"/>
+                <w:color w:val="000000"/>
+                <w:sz w:val="18"/>
+                <w:szCs w:val="18"/>
                 <w:lang w:val="en-US"/>
               </w:rPr>
               <w:t>201210300MIA</w:t>
@@ -7397,17 +7455,15 @@
                 <w:color w:val="000000"/>
                 <w:sz w:val="18"/>
                 <w:szCs w:val="18"/>
-                <w:highlight w:val="darkGray"/>
-                <w:lang w:val="en-US"/>
-              </w:rPr>
-            </w:pPr>
-            <w:r>
-              <w:rPr>
-                <w:rFonts w:ascii="Times New Roman" w:eastAsia="Times New Roman" w:hAnsi="Times New Roman" w:cs="Times New Roman"/>
-                <w:color w:val="000000"/>
-                <w:sz w:val="18"/>
-                <w:szCs w:val="18"/>
-                <w:highlight w:val="darkGray"/>
+                <w:lang w:val="en-US"/>
+              </w:rPr>
+            </w:pPr>
+            <w:r>
+              <w:rPr>
+                <w:rFonts w:ascii="Times New Roman" w:eastAsia="Times New Roman" w:hAnsi="Times New Roman" w:cs="Times New Roman"/>
+                <w:color w:val="000000"/>
+                <w:sz w:val="18"/>
+                <w:szCs w:val="18"/>
                 <w:lang w:val="en-US"/>
               </w:rPr>
               <w:t>2013</w:t>
@@ -7442,17 +7498,15 @@
                 <w:color w:val="000000"/>
                 <w:sz w:val="18"/>
                 <w:szCs w:val="18"/>
-                <w:highlight w:val="darkGray"/>
-                <w:lang w:val="en-US"/>
-              </w:rPr>
-            </w:pPr>
-            <w:r>
-              <w:rPr>
-                <w:rFonts w:ascii="Times New Roman" w:eastAsia="Times New Roman" w:hAnsi="Times New Roman" w:cs="Times New Roman"/>
-                <w:color w:val="000000"/>
-                <w:sz w:val="18"/>
-                <w:szCs w:val="18"/>
-                <w:highlight w:val="darkGray"/>
+                <w:lang w:val="en-US"/>
+              </w:rPr>
+            </w:pPr>
+            <w:r>
+              <w:rPr>
+                <w:rFonts w:ascii="Times New Roman" w:eastAsia="Times New Roman" w:hAnsi="Times New Roman" w:cs="Times New Roman"/>
+                <w:color w:val="000000"/>
+                <w:sz w:val="18"/>
+                <w:szCs w:val="18"/>
                 <w:lang w:val="en-US"/>
               </w:rPr>
               <w:t>Heat</w:t>
@@ -7487,17 +7541,15 @@
                 <w:color w:val="000000"/>
                 <w:sz w:val="18"/>
                 <w:szCs w:val="18"/>
-                <w:highlight w:val="darkGray"/>
-                <w:lang w:val="en-US"/>
-              </w:rPr>
-            </w:pPr>
-            <w:r>
-              <w:rPr>
-                <w:rFonts w:ascii="Times New Roman" w:eastAsia="Times New Roman" w:hAnsi="Times New Roman" w:cs="Times New Roman"/>
-                <w:color w:val="000000"/>
-                <w:sz w:val="18"/>
-                <w:szCs w:val="18"/>
-                <w:highlight w:val="darkGray"/>
+                <w:lang w:val="en-US"/>
+              </w:rPr>
+            </w:pPr>
+            <w:r>
+              <w:rPr>
+                <w:rFonts w:ascii="Times New Roman" w:eastAsia="Times New Roman" w:hAnsi="Times New Roman" w:cs="Times New Roman"/>
+                <w:color w:val="000000"/>
+                <w:sz w:val="18"/>
+                <w:szCs w:val="18"/>
                 <w:lang w:val="en-US"/>
               </w:rPr>
               <w:t>120</w:t>
@@ -7532,17 +7584,15 @@
                 <w:color w:val="000000"/>
                 <w:sz w:val="18"/>
                 <w:szCs w:val="18"/>
-                <w:highlight w:val="darkGray"/>
-                <w:lang w:val="en-US"/>
-              </w:rPr>
-            </w:pPr>
-            <w:r>
-              <w:rPr>
-                <w:rFonts w:ascii="Times New Roman" w:eastAsia="Times New Roman" w:hAnsi="Times New Roman" w:cs="Times New Roman"/>
-                <w:color w:val="000000"/>
-                <w:sz w:val="18"/>
-                <w:szCs w:val="18"/>
-                <w:highlight w:val="darkGray"/>
+                <w:lang w:val="en-US"/>
+              </w:rPr>
+            </w:pPr>
+            <w:r>
+              <w:rPr>
+                <w:rFonts w:ascii="Times New Roman" w:eastAsia="Times New Roman" w:hAnsi="Times New Roman" w:cs="Times New Roman"/>
+                <w:color w:val="000000"/>
+                <w:sz w:val="18"/>
+                <w:szCs w:val="18"/>
                 <w:lang w:val="en-US"/>
               </w:rPr>
               <w:t>107</w:t>
@@ -7577,17 +7627,15 @@
                 <w:color w:val="000000"/>
                 <w:sz w:val="18"/>
                 <w:szCs w:val="18"/>
-                <w:highlight w:val="darkGray"/>
-                <w:lang w:val="en-US"/>
-              </w:rPr>
-            </w:pPr>
-            <w:r>
-              <w:rPr>
-                <w:rFonts w:ascii="Times New Roman" w:eastAsia="Times New Roman" w:hAnsi="Times New Roman" w:cs="Times New Roman"/>
-                <w:color w:val="000000"/>
-                <w:sz w:val="18"/>
-                <w:szCs w:val="18"/>
-                <w:highlight w:val="darkGray"/>
+                <w:lang w:val="en-US"/>
+              </w:rPr>
+            </w:pPr>
+            <w:r>
+              <w:rPr>
+                <w:rFonts w:ascii="Times New Roman" w:eastAsia="Times New Roman" w:hAnsi="Times New Roman" w:cs="Times New Roman"/>
+                <w:color w:val="000000"/>
+                <w:sz w:val="18"/>
+                <w:szCs w:val="18"/>
                 <w:lang w:val="en-US"/>
               </w:rPr>
               <w:t>1666.3193</w:t>
@@ -7622,17 +7670,15 @@
                 <w:color w:val="000000"/>
                 <w:sz w:val="18"/>
                 <w:szCs w:val="18"/>
-                <w:highlight w:val="darkGray"/>
-                <w:lang w:val="en-US"/>
-              </w:rPr>
-            </w:pPr>
-            <w:r>
-              <w:rPr>
-                <w:rFonts w:ascii="Times New Roman" w:eastAsia="Times New Roman" w:hAnsi="Times New Roman" w:cs="Times New Roman"/>
-                <w:color w:val="000000"/>
-                <w:sz w:val="18"/>
-                <w:szCs w:val="18"/>
-                <w:highlight w:val="darkGray"/>
+                <w:lang w:val="en-US"/>
+              </w:rPr>
+            </w:pPr>
+            <w:r>
+              <w:rPr>
+                <w:rFonts w:ascii="Times New Roman" w:eastAsia="Times New Roman" w:hAnsi="Times New Roman" w:cs="Times New Roman"/>
+                <w:color w:val="000000"/>
+                <w:sz w:val="18"/>
+                <w:szCs w:val="18"/>
                 <w:lang w:val="en-US"/>
               </w:rPr>
               <w:t>1586.1121</w:t>
@@ -7667,17 +7713,15 @@
                 <w:color w:val="000000"/>
                 <w:sz w:val="18"/>
                 <w:szCs w:val="18"/>
-                <w:highlight w:val="darkGray"/>
-                <w:lang w:val="en-US"/>
-              </w:rPr>
-            </w:pPr>
-            <w:r>
-              <w:rPr>
-                <w:rFonts w:ascii="Times New Roman" w:eastAsia="Times New Roman" w:hAnsi="Times New Roman" w:cs="Times New Roman"/>
-                <w:color w:val="000000"/>
-                <w:sz w:val="18"/>
-                <w:szCs w:val="18"/>
-                <w:highlight w:val="darkGray"/>
+                <w:lang w:val="en-US"/>
+              </w:rPr>
+            </w:pPr>
+            <w:r>
+              <w:rPr>
+                <w:rFonts w:ascii="Times New Roman" w:eastAsia="Times New Roman" w:hAnsi="Times New Roman" w:cs="Times New Roman"/>
+                <w:color w:val="000000"/>
+                <w:sz w:val="18"/>
+                <w:szCs w:val="18"/>
                 <w:lang w:val="en-US"/>
               </w:rPr>
               <w:t>H</w:t>
@@ -7712,17 +7756,15 @@
                 <w:color w:val="000000"/>
                 <w:sz w:val="18"/>
                 <w:szCs w:val="18"/>
-                <w:highlight w:val="darkGray"/>
-                <w:lang w:val="en-US"/>
-              </w:rPr>
-            </w:pPr>
-            <w:r>
-              <w:rPr>
-                <w:rFonts w:ascii="Times New Roman" w:eastAsia="Times New Roman" w:hAnsi="Times New Roman" w:cs="Times New Roman"/>
-                <w:color w:val="000000"/>
-                <w:sz w:val="18"/>
-                <w:szCs w:val="18"/>
-                <w:highlight w:val="darkGray"/>
+                <w:lang w:val="en-US"/>
+              </w:rPr>
+            </w:pPr>
+            <w:r>
+              <w:rPr>
+                <w:rFonts w:ascii="Times New Roman" w:eastAsia="Times New Roman" w:hAnsi="Times New Roman" w:cs="Times New Roman"/>
+                <w:color w:val="000000"/>
+                <w:sz w:val="18"/>
+                <w:szCs w:val="18"/>
                 <w:lang w:val="en-US"/>
               </w:rPr>
               <w:t>W</w:t>
@@ -7761,7 +7803,6 @@
                 <w:color w:val="000000"/>
                 <w:sz w:val="18"/>
                 <w:szCs w:val="18"/>
-                <w:highlight w:val="darkGray"/>
                 <w:lang w:val="en-US"/>
               </w:rPr>
             </w:pPr>
@@ -7773,7 +7814,6 @@
                 <w:color w:val="000000"/>
                 <w:sz w:val="18"/>
                 <w:szCs w:val="18"/>
-                <w:highlight w:val="darkGray"/>
                 <w:lang w:val="en-US"/>
               </w:rPr>
               <w:t>1</w:t>
@@ -7808,17 +7848,15 @@
                 <w:color w:val="000000"/>
                 <w:sz w:val="18"/>
                 <w:szCs w:val="18"/>
-                <w:highlight w:val="darkGray"/>
-                <w:lang w:val="en-US"/>
-              </w:rPr>
-            </w:pPr>
-            <w:r>
-              <w:rPr>
-                <w:rFonts w:ascii="Times New Roman" w:eastAsia="Times New Roman" w:hAnsi="Times New Roman" w:cs="Times New Roman"/>
-                <w:color w:val="000000"/>
-                <w:sz w:val="18"/>
-                <w:szCs w:val="18"/>
-                <w:highlight w:val="darkGray"/>
+                <w:lang w:val="en-US"/>
+              </w:rPr>
+            </w:pPr>
+            <w:r>
+              <w:rPr>
+                <w:rFonts w:ascii="Times New Roman" w:eastAsia="Times New Roman" w:hAnsi="Times New Roman" w:cs="Times New Roman"/>
+                <w:color w:val="000000"/>
+                <w:sz w:val="18"/>
+                <w:szCs w:val="18"/>
                 <w:lang w:val="en-US"/>
               </w:rPr>
               <w:t>201211020NYK</w:t>
@@ -7853,17 +7891,15 @@
                 <w:color w:val="000000"/>
                 <w:sz w:val="18"/>
                 <w:szCs w:val="18"/>
-                <w:highlight w:val="darkGray"/>
-                <w:lang w:val="en-US"/>
-              </w:rPr>
-            </w:pPr>
-            <w:r>
-              <w:rPr>
-                <w:rFonts w:ascii="Times New Roman" w:eastAsia="Times New Roman" w:hAnsi="Times New Roman" w:cs="Times New Roman"/>
-                <w:color w:val="000000"/>
-                <w:sz w:val="18"/>
-                <w:szCs w:val="18"/>
-                <w:highlight w:val="darkGray"/>
+                <w:lang w:val="en-US"/>
+              </w:rPr>
+            </w:pPr>
+            <w:r>
+              <w:rPr>
+                <w:rFonts w:ascii="Times New Roman" w:eastAsia="Times New Roman" w:hAnsi="Times New Roman" w:cs="Times New Roman"/>
+                <w:color w:val="000000"/>
+                <w:sz w:val="18"/>
+                <w:szCs w:val="18"/>
                 <w:lang w:val="en-US"/>
               </w:rPr>
               <w:t>2013</w:t>
@@ -7898,17 +7934,15 @@
                 <w:color w:val="000000"/>
                 <w:sz w:val="18"/>
                 <w:szCs w:val="18"/>
-                <w:highlight w:val="darkGray"/>
-                <w:lang w:val="en-US"/>
-              </w:rPr>
-            </w:pPr>
-            <w:r>
-              <w:rPr>
-                <w:rFonts w:ascii="Times New Roman" w:eastAsia="Times New Roman" w:hAnsi="Times New Roman" w:cs="Times New Roman"/>
-                <w:color w:val="000000"/>
-                <w:sz w:val="18"/>
-                <w:szCs w:val="18"/>
-                <w:highlight w:val="darkGray"/>
+                <w:lang w:val="en-US"/>
+              </w:rPr>
+            </w:pPr>
+            <w:r>
+              <w:rPr>
+                <w:rFonts w:ascii="Times New Roman" w:eastAsia="Times New Roman" w:hAnsi="Times New Roman" w:cs="Times New Roman"/>
+                <w:color w:val="000000"/>
+                <w:sz w:val="18"/>
+                <w:szCs w:val="18"/>
                 <w:lang w:val="en-US"/>
               </w:rPr>
               <w:t>Heat</w:t>
@@ -7943,17 +7977,15 @@
                 <w:color w:val="000000"/>
                 <w:sz w:val="18"/>
                 <w:szCs w:val="18"/>
-                <w:highlight w:val="darkGray"/>
-                <w:lang w:val="en-US"/>
-              </w:rPr>
-            </w:pPr>
-            <w:r>
-              <w:rPr>
-                <w:rFonts w:ascii="Times New Roman" w:eastAsia="Times New Roman" w:hAnsi="Times New Roman" w:cs="Times New Roman"/>
-                <w:color w:val="000000"/>
-                <w:sz w:val="18"/>
-                <w:szCs w:val="18"/>
-                <w:highlight w:val="darkGray"/>
+                <w:lang w:val="en-US"/>
+              </w:rPr>
+            </w:pPr>
+            <w:r>
+              <w:rPr>
+                <w:rFonts w:ascii="Times New Roman" w:eastAsia="Times New Roman" w:hAnsi="Times New Roman" w:cs="Times New Roman"/>
+                <w:color w:val="000000"/>
+                <w:sz w:val="18"/>
+                <w:szCs w:val="18"/>
                 <w:lang w:val="en-US"/>
               </w:rPr>
               <w:t>84</w:t>
@@ -7988,17 +8020,15 @@
                 <w:color w:val="000000"/>
                 <w:sz w:val="18"/>
                 <w:szCs w:val="18"/>
-                <w:highlight w:val="darkGray"/>
-                <w:lang w:val="en-US"/>
-              </w:rPr>
-            </w:pPr>
-            <w:r>
-              <w:rPr>
-                <w:rFonts w:ascii="Times New Roman" w:eastAsia="Times New Roman" w:hAnsi="Times New Roman" w:cs="Times New Roman"/>
-                <w:color w:val="000000"/>
-                <w:sz w:val="18"/>
-                <w:szCs w:val="18"/>
-                <w:highlight w:val="darkGray"/>
+                <w:lang w:val="en-US"/>
+              </w:rPr>
+            </w:pPr>
+            <w:r>
+              <w:rPr>
+                <w:rFonts w:ascii="Times New Roman" w:eastAsia="Times New Roman" w:hAnsi="Times New Roman" w:cs="Times New Roman"/>
+                <w:color w:val="000000"/>
+                <w:sz w:val="18"/>
+                <w:szCs w:val="18"/>
                 <w:lang w:val="en-US"/>
               </w:rPr>
               <w:t>104</w:t>
@@ -8033,17 +8063,15 @@
                 <w:color w:val="000000"/>
                 <w:sz w:val="18"/>
                 <w:szCs w:val="18"/>
-                <w:highlight w:val="darkGray"/>
-                <w:lang w:val="en-US"/>
-              </w:rPr>
-            </w:pPr>
-            <w:r>
-              <w:rPr>
-                <w:rFonts w:ascii="Times New Roman" w:eastAsia="Times New Roman" w:hAnsi="Times New Roman" w:cs="Times New Roman"/>
-                <w:color w:val="000000"/>
-                <w:sz w:val="18"/>
-                <w:szCs w:val="18"/>
-                <w:highlight w:val="darkGray"/>
+                <w:lang w:val="en-US"/>
+              </w:rPr>
+            </w:pPr>
+            <w:r>
+              <w:rPr>
+                <w:rFonts w:ascii="Times New Roman" w:eastAsia="Times New Roman" w:hAnsi="Times New Roman" w:cs="Times New Roman"/>
+                <w:color w:val="000000"/>
+                <w:sz w:val="18"/>
+                <w:szCs w:val="18"/>
                 <w:lang w:val="en-US"/>
               </w:rPr>
               <w:t>1647.6675</w:t>
@@ -8078,17 +8106,15 @@
                 <w:color w:val="000000"/>
                 <w:sz w:val="18"/>
                 <w:szCs w:val="18"/>
-                <w:highlight w:val="darkGray"/>
-                <w:lang w:val="en-US"/>
-              </w:rPr>
-            </w:pPr>
-            <w:r>
-              <w:rPr>
-                <w:rFonts w:ascii="Times New Roman" w:eastAsia="Times New Roman" w:hAnsi="Times New Roman" w:cs="Times New Roman"/>
-                <w:color w:val="000000"/>
-                <w:sz w:val="18"/>
-                <w:szCs w:val="18"/>
-                <w:highlight w:val="darkGray"/>
+                <w:lang w:val="en-US"/>
+              </w:rPr>
+            </w:pPr>
+            <w:r>
+              <w:rPr>
+                <w:rFonts w:ascii="Times New Roman" w:eastAsia="Times New Roman" w:hAnsi="Times New Roman" w:cs="Times New Roman"/>
+                <w:color w:val="000000"/>
+                <w:sz w:val="18"/>
+                <w:szCs w:val="18"/>
                 <w:lang w:val="en-US"/>
               </w:rPr>
               <w:t>1548.2699</w:t>
@@ -8123,17 +8149,15 @@
                 <w:color w:val="000000"/>
                 <w:sz w:val="18"/>
                 <w:szCs w:val="18"/>
-                <w:highlight w:val="darkGray"/>
-                <w:lang w:val="en-US"/>
-              </w:rPr>
-            </w:pPr>
-            <w:r>
-              <w:rPr>
-                <w:rFonts w:ascii="Times New Roman" w:eastAsia="Times New Roman" w:hAnsi="Times New Roman" w:cs="Times New Roman"/>
-                <w:color w:val="000000"/>
-                <w:sz w:val="18"/>
-                <w:szCs w:val="18"/>
-                <w:highlight w:val="darkGray"/>
+                <w:lang w:val="en-US"/>
+              </w:rPr>
+            </w:pPr>
+            <w:r>
+              <w:rPr>
+                <w:rFonts w:ascii="Times New Roman" w:eastAsia="Times New Roman" w:hAnsi="Times New Roman" w:cs="Times New Roman"/>
+                <w:color w:val="000000"/>
+                <w:sz w:val="18"/>
+                <w:szCs w:val="18"/>
                 <w:lang w:val="en-US"/>
               </w:rPr>
               <w:t>A</w:t>
@@ -8168,17 +8192,15 @@
                 <w:color w:val="000000"/>
                 <w:sz w:val="18"/>
                 <w:szCs w:val="18"/>
-                <w:highlight w:val="darkGray"/>
-                <w:lang w:val="en-US"/>
-              </w:rPr>
-            </w:pPr>
-            <w:r>
-              <w:rPr>
-                <w:rFonts w:ascii="Times New Roman" w:eastAsia="Times New Roman" w:hAnsi="Times New Roman" w:cs="Times New Roman"/>
-                <w:color w:val="000000"/>
-                <w:sz w:val="18"/>
-                <w:szCs w:val="18"/>
-                <w:highlight w:val="darkGray"/>
+                <w:lang w:val="en-US"/>
+              </w:rPr>
+            </w:pPr>
+            <w:r>
+              <w:rPr>
+                <w:rFonts w:ascii="Times New Roman" w:eastAsia="Times New Roman" w:hAnsi="Times New Roman" w:cs="Times New Roman"/>
+                <w:color w:val="000000"/>
+                <w:sz w:val="18"/>
+                <w:szCs w:val="18"/>
                 <w:lang w:val="en-US"/>
               </w:rPr>
               <w:t>L</w:t>
@@ -8217,7 +8239,6 @@
                 <w:color w:val="000000"/>
                 <w:sz w:val="18"/>
                 <w:szCs w:val="18"/>
-                <w:highlight w:val="darkGray"/>
                 <w:lang w:val="en-US"/>
               </w:rPr>
             </w:pPr>
@@ -8229,7 +8250,6 @@
                 <w:color w:val="000000"/>
                 <w:sz w:val="18"/>
                 <w:szCs w:val="18"/>
-                <w:highlight w:val="darkGray"/>
                 <w:lang w:val="en-US"/>
               </w:rPr>
               <w:t>2</w:t>
@@ -8264,17 +8284,15 @@
                 <w:color w:val="000000"/>
                 <w:sz w:val="18"/>
                 <w:szCs w:val="18"/>
-                <w:highlight w:val="darkGray"/>
-                <w:lang w:val="en-US"/>
-              </w:rPr>
-            </w:pPr>
-            <w:r>
-              <w:rPr>
-                <w:rFonts w:ascii="Times New Roman" w:eastAsia="Times New Roman" w:hAnsi="Times New Roman" w:cs="Times New Roman"/>
-                <w:color w:val="000000"/>
-                <w:sz w:val="18"/>
-                <w:szCs w:val="18"/>
-                <w:highlight w:val="darkGray"/>
+                <w:lang w:val="en-US"/>
+              </w:rPr>
+            </w:pPr>
+            <w:r>
+              <w:rPr>
+                <w:rFonts w:ascii="Times New Roman" w:eastAsia="Times New Roman" w:hAnsi="Times New Roman" w:cs="Times New Roman"/>
+                <w:color w:val="000000"/>
+                <w:sz w:val="18"/>
+                <w:szCs w:val="18"/>
                 <w:lang w:val="en-US"/>
               </w:rPr>
               <w:t>201211030MIA</w:t>
@@ -8309,17 +8327,15 @@
                 <w:color w:val="000000"/>
                 <w:sz w:val="18"/>
                 <w:szCs w:val="18"/>
-                <w:highlight w:val="darkGray"/>
-                <w:lang w:val="en-US"/>
-              </w:rPr>
-            </w:pPr>
-            <w:r>
-              <w:rPr>
-                <w:rFonts w:ascii="Times New Roman" w:eastAsia="Times New Roman" w:hAnsi="Times New Roman" w:cs="Times New Roman"/>
-                <w:color w:val="000000"/>
-                <w:sz w:val="18"/>
-                <w:szCs w:val="18"/>
-                <w:highlight w:val="darkGray"/>
+                <w:lang w:val="en-US"/>
+              </w:rPr>
+            </w:pPr>
+            <w:r>
+              <w:rPr>
+                <w:rFonts w:ascii="Times New Roman" w:eastAsia="Times New Roman" w:hAnsi="Times New Roman" w:cs="Times New Roman"/>
+                <w:color w:val="000000"/>
+                <w:sz w:val="18"/>
+                <w:szCs w:val="18"/>
                 <w:lang w:val="en-US"/>
               </w:rPr>
               <w:t>2013</w:t>
@@ -8354,17 +8370,15 @@
                 <w:color w:val="000000"/>
                 <w:sz w:val="18"/>
                 <w:szCs w:val="18"/>
-                <w:highlight w:val="darkGray"/>
-                <w:lang w:val="en-US"/>
-              </w:rPr>
-            </w:pPr>
-            <w:r>
-              <w:rPr>
-                <w:rFonts w:ascii="Times New Roman" w:eastAsia="Times New Roman" w:hAnsi="Times New Roman" w:cs="Times New Roman"/>
-                <w:color w:val="000000"/>
-                <w:sz w:val="18"/>
-                <w:szCs w:val="18"/>
-                <w:highlight w:val="darkGray"/>
+                <w:lang w:val="en-US"/>
+              </w:rPr>
+            </w:pPr>
+            <w:r>
+              <w:rPr>
+                <w:rFonts w:ascii="Times New Roman" w:eastAsia="Times New Roman" w:hAnsi="Times New Roman" w:cs="Times New Roman"/>
+                <w:color w:val="000000"/>
+                <w:sz w:val="18"/>
+                <w:szCs w:val="18"/>
                 <w:lang w:val="en-US"/>
               </w:rPr>
               <w:t>Heat</w:t>
@@ -8399,17 +8413,15 @@
                 <w:color w:val="000000"/>
                 <w:sz w:val="18"/>
                 <w:szCs w:val="18"/>
-                <w:highlight w:val="darkGray"/>
-                <w:lang w:val="en-US"/>
-              </w:rPr>
-            </w:pPr>
-            <w:r>
-              <w:rPr>
-                <w:rFonts w:ascii="Times New Roman" w:eastAsia="Times New Roman" w:hAnsi="Times New Roman" w:cs="Times New Roman"/>
-                <w:color w:val="000000"/>
-                <w:sz w:val="18"/>
-                <w:szCs w:val="18"/>
-                <w:highlight w:val="darkGray"/>
+                <w:lang w:val="en-US"/>
+              </w:rPr>
+            </w:pPr>
+            <w:r>
+              <w:rPr>
+                <w:rFonts w:ascii="Times New Roman" w:eastAsia="Times New Roman" w:hAnsi="Times New Roman" w:cs="Times New Roman"/>
+                <w:color w:val="000000"/>
+                <w:sz w:val="18"/>
+                <w:szCs w:val="18"/>
                 <w:lang w:val="en-US"/>
               </w:rPr>
               <w:t>119</w:t>
@@ -8444,17 +8456,15 @@
                 <w:color w:val="000000"/>
                 <w:sz w:val="18"/>
                 <w:szCs w:val="18"/>
-                <w:highlight w:val="darkGray"/>
-                <w:lang w:val="en-US"/>
-              </w:rPr>
-            </w:pPr>
-            <w:r>
-              <w:rPr>
-                <w:rFonts w:ascii="Times New Roman" w:eastAsia="Times New Roman" w:hAnsi="Times New Roman" w:cs="Times New Roman"/>
-                <w:color w:val="000000"/>
-                <w:sz w:val="18"/>
-                <w:szCs w:val="18"/>
-                <w:highlight w:val="darkGray"/>
+                <w:lang w:val="en-US"/>
+              </w:rPr>
+            </w:pPr>
+            <w:r>
+              <w:rPr>
+                <w:rFonts w:ascii="Times New Roman" w:eastAsia="Times New Roman" w:hAnsi="Times New Roman" w:cs="Times New Roman"/>
+                <w:color w:val="000000"/>
+                <w:sz w:val="18"/>
+                <w:szCs w:val="18"/>
                 <w:lang w:val="en-US"/>
               </w:rPr>
               <w:t>116</w:t>
@@ -8489,17 +8499,15 @@
                 <w:color w:val="000000"/>
                 <w:sz w:val="18"/>
                 <w:szCs w:val="18"/>
-                <w:highlight w:val="darkGray"/>
-                <w:lang w:val="en-US"/>
-              </w:rPr>
-            </w:pPr>
-            <w:r>
-              <w:rPr>
-                <w:rFonts w:ascii="Times New Roman" w:eastAsia="Times New Roman" w:hAnsi="Times New Roman" w:cs="Times New Roman"/>
-                <w:color w:val="000000"/>
-                <w:sz w:val="18"/>
-                <w:szCs w:val="18"/>
-                <w:highlight w:val="darkGray"/>
+                <w:lang w:val="en-US"/>
+              </w:rPr>
+            </w:pPr>
+            <w:r>
+              <w:rPr>
+                <w:rFonts w:ascii="Times New Roman" w:eastAsia="Times New Roman" w:hAnsi="Times New Roman" w:cs="Times New Roman"/>
+                <w:color w:val="000000"/>
+                <w:sz w:val="18"/>
+                <w:szCs w:val="18"/>
                 <w:lang w:val="en-US"/>
               </w:rPr>
               <w:t>1650.0934</w:t>
@@ -8534,17 +8542,15 @@
                 <w:color w:val="000000"/>
                 <w:sz w:val="18"/>
                 <w:szCs w:val="18"/>
-                <w:highlight w:val="darkGray"/>
-                <w:lang w:val="en-US"/>
-              </w:rPr>
-            </w:pPr>
-            <w:r>
-              <w:rPr>
-                <w:rFonts w:ascii="Times New Roman" w:eastAsia="Times New Roman" w:hAnsi="Times New Roman" w:cs="Times New Roman"/>
-                <w:color w:val="000000"/>
-                <w:sz w:val="18"/>
-                <w:szCs w:val="18"/>
-                <w:highlight w:val="darkGray"/>
+                <w:lang w:val="en-US"/>
+              </w:rPr>
+            </w:pPr>
+            <w:r>
+              <w:rPr>
+                <w:rFonts w:ascii="Times New Roman" w:eastAsia="Times New Roman" w:hAnsi="Times New Roman" w:cs="Times New Roman"/>
+                <w:color w:val="000000"/>
+                <w:sz w:val="18"/>
+                <w:szCs w:val="18"/>
                 <w:lang w:val="en-US"/>
               </w:rPr>
               <w:t>1554.4674</w:t>
@@ -8579,17 +8585,15 @@
                 <w:color w:val="000000"/>
                 <w:sz w:val="18"/>
                 <w:szCs w:val="18"/>
-                <w:highlight w:val="darkGray"/>
-                <w:lang w:val="en-US"/>
-              </w:rPr>
-            </w:pPr>
-            <w:r>
-              <w:rPr>
-                <w:rFonts w:ascii="Times New Roman" w:eastAsia="Times New Roman" w:hAnsi="Times New Roman" w:cs="Times New Roman"/>
-                <w:color w:val="000000"/>
-                <w:sz w:val="18"/>
-                <w:szCs w:val="18"/>
-                <w:highlight w:val="darkGray"/>
+                <w:lang w:val="en-US"/>
+              </w:rPr>
+            </w:pPr>
+            <w:r>
+              <w:rPr>
+                <w:rFonts w:ascii="Times New Roman" w:eastAsia="Times New Roman" w:hAnsi="Times New Roman" w:cs="Times New Roman"/>
+                <w:color w:val="000000"/>
+                <w:sz w:val="18"/>
+                <w:szCs w:val="18"/>
                 <w:lang w:val="en-US"/>
               </w:rPr>
               <w:t>H</w:t>
@@ -8624,17 +8628,15 @@
                 <w:color w:val="000000"/>
                 <w:sz w:val="18"/>
                 <w:szCs w:val="18"/>
-                <w:highlight w:val="darkGray"/>
-                <w:lang w:val="en-US"/>
-              </w:rPr>
-            </w:pPr>
-            <w:r>
-              <w:rPr>
-                <w:rFonts w:ascii="Times New Roman" w:eastAsia="Times New Roman" w:hAnsi="Times New Roman" w:cs="Times New Roman"/>
-                <w:color w:val="000000"/>
-                <w:sz w:val="18"/>
-                <w:szCs w:val="18"/>
-                <w:highlight w:val="darkGray"/>
+                <w:lang w:val="en-US"/>
+              </w:rPr>
+            </w:pPr>
+            <w:r>
+              <w:rPr>
+                <w:rFonts w:ascii="Times New Roman" w:eastAsia="Times New Roman" w:hAnsi="Times New Roman" w:cs="Times New Roman"/>
+                <w:color w:val="000000"/>
+                <w:sz w:val="18"/>
+                <w:szCs w:val="18"/>
                 <w:lang w:val="en-US"/>
               </w:rPr>
               <w:t>W</w:t>
@@ -8673,7 +8675,6 @@
                 <w:color w:val="000000"/>
                 <w:sz w:val="18"/>
                 <w:szCs w:val="18"/>
-                <w:highlight w:val="darkGray"/>
                 <w:lang w:val="en-US"/>
               </w:rPr>
             </w:pPr>
@@ -8685,7 +8686,6 @@
                 <w:color w:val="000000"/>
                 <w:sz w:val="18"/>
                 <w:szCs w:val="18"/>
-                <w:highlight w:val="darkGray"/>
                 <w:lang w:val="en-US"/>
               </w:rPr>
               <w:t>3</w:t>
@@ -8720,17 +8720,15 @@
                 <w:color w:val="000000"/>
                 <w:sz w:val="18"/>
                 <w:szCs w:val="18"/>
-                <w:highlight w:val="darkGray"/>
-                <w:lang w:val="en-US"/>
-              </w:rPr>
-            </w:pPr>
-            <w:r>
-              <w:rPr>
-                <w:rFonts w:ascii="Times New Roman" w:eastAsia="Times New Roman" w:hAnsi="Times New Roman" w:cs="Times New Roman"/>
-                <w:color w:val="000000"/>
-                <w:sz w:val="18"/>
-                <w:szCs w:val="18"/>
-                <w:highlight w:val="darkGray"/>
+                <w:lang w:val="en-US"/>
+              </w:rPr>
+            </w:pPr>
+            <w:r>
+              <w:rPr>
+                <w:rFonts w:ascii="Times New Roman" w:eastAsia="Times New Roman" w:hAnsi="Times New Roman" w:cs="Times New Roman"/>
+                <w:color w:val="000000"/>
+                <w:sz w:val="18"/>
+                <w:szCs w:val="18"/>
                 <w:lang w:val="en-US"/>
               </w:rPr>
               <w:t>201211050MIA</w:t>
@@ -8765,17 +8763,15 @@
                 <w:color w:val="000000"/>
                 <w:sz w:val="18"/>
                 <w:szCs w:val="18"/>
-                <w:highlight w:val="darkGray"/>
-                <w:lang w:val="en-US"/>
-              </w:rPr>
-            </w:pPr>
-            <w:r>
-              <w:rPr>
-                <w:rFonts w:ascii="Times New Roman" w:eastAsia="Times New Roman" w:hAnsi="Times New Roman" w:cs="Times New Roman"/>
-                <w:color w:val="000000"/>
-                <w:sz w:val="18"/>
-                <w:szCs w:val="18"/>
-                <w:highlight w:val="darkGray"/>
+                <w:lang w:val="en-US"/>
+              </w:rPr>
+            </w:pPr>
+            <w:r>
+              <w:rPr>
+                <w:rFonts w:ascii="Times New Roman" w:eastAsia="Times New Roman" w:hAnsi="Times New Roman" w:cs="Times New Roman"/>
+                <w:color w:val="000000"/>
+                <w:sz w:val="18"/>
+                <w:szCs w:val="18"/>
                 <w:lang w:val="en-US"/>
               </w:rPr>
               <w:t>2013</w:t>
@@ -8810,17 +8806,15 @@
                 <w:color w:val="000000"/>
                 <w:sz w:val="18"/>
                 <w:szCs w:val="18"/>
-                <w:highlight w:val="darkGray"/>
-                <w:lang w:val="en-US"/>
-              </w:rPr>
-            </w:pPr>
-            <w:r>
-              <w:rPr>
-                <w:rFonts w:ascii="Times New Roman" w:eastAsia="Times New Roman" w:hAnsi="Times New Roman" w:cs="Times New Roman"/>
-                <w:color w:val="000000"/>
-                <w:sz w:val="18"/>
-                <w:szCs w:val="18"/>
-                <w:highlight w:val="darkGray"/>
+                <w:lang w:val="en-US"/>
+              </w:rPr>
+            </w:pPr>
+            <w:r>
+              <w:rPr>
+                <w:rFonts w:ascii="Times New Roman" w:eastAsia="Times New Roman" w:hAnsi="Times New Roman" w:cs="Times New Roman"/>
+                <w:color w:val="000000"/>
+                <w:sz w:val="18"/>
+                <w:szCs w:val="18"/>
                 <w:lang w:val="en-US"/>
               </w:rPr>
               <w:t>Heat</w:t>
@@ -8855,17 +8849,15 @@
                 <w:color w:val="000000"/>
                 <w:sz w:val="18"/>
                 <w:szCs w:val="18"/>
-                <w:highlight w:val="darkGray"/>
-                <w:lang w:val="en-US"/>
-              </w:rPr>
-            </w:pPr>
-            <w:r>
-              <w:rPr>
-                <w:rFonts w:ascii="Times New Roman" w:eastAsia="Times New Roman" w:hAnsi="Times New Roman" w:cs="Times New Roman"/>
-                <w:color w:val="000000"/>
-                <w:sz w:val="18"/>
-                <w:szCs w:val="18"/>
-                <w:highlight w:val="darkGray"/>
+                <w:lang w:val="en-US"/>
+              </w:rPr>
+            </w:pPr>
+            <w:r>
+              <w:rPr>
+                <w:rFonts w:ascii="Times New Roman" w:eastAsia="Times New Roman" w:hAnsi="Times New Roman" w:cs="Times New Roman"/>
+                <w:color w:val="000000"/>
+                <w:sz w:val="18"/>
+                <w:szCs w:val="18"/>
                 <w:lang w:val="en-US"/>
               </w:rPr>
               <w:t>124</w:t>
@@ -8900,17 +8892,15 @@
                 <w:color w:val="000000"/>
                 <w:sz w:val="18"/>
                 <w:szCs w:val="18"/>
-                <w:highlight w:val="darkGray"/>
-                <w:lang w:val="en-US"/>
-              </w:rPr>
-            </w:pPr>
-            <w:r>
-              <w:rPr>
-                <w:rFonts w:ascii="Times New Roman" w:eastAsia="Times New Roman" w:hAnsi="Times New Roman" w:cs="Times New Roman"/>
-                <w:color w:val="000000"/>
-                <w:sz w:val="18"/>
-                <w:szCs w:val="18"/>
-                <w:highlight w:val="darkGray"/>
+                <w:lang w:val="en-US"/>
+              </w:rPr>
+            </w:pPr>
+            <w:r>
+              <w:rPr>
+                <w:rFonts w:ascii="Times New Roman" w:eastAsia="Times New Roman" w:hAnsi="Times New Roman" w:cs="Times New Roman"/>
+                <w:color w:val="000000"/>
+                <w:sz w:val="18"/>
+                <w:szCs w:val="18"/>
                 <w:lang w:val="en-US"/>
               </w:rPr>
               <w:t>99</w:t>
@@ -8945,17 +8935,15 @@
                 <w:color w:val="000000"/>
                 <w:sz w:val="18"/>
                 <w:szCs w:val="18"/>
-                <w:highlight w:val="darkGray"/>
-                <w:lang w:val="en-US"/>
-              </w:rPr>
-            </w:pPr>
-            <w:r>
-              <w:rPr>
-                <w:rFonts w:ascii="Times New Roman" w:eastAsia="Times New Roman" w:hAnsi="Times New Roman" w:cs="Times New Roman"/>
-                <w:color w:val="000000"/>
-                <w:sz w:val="18"/>
-                <w:szCs w:val="18"/>
-                <w:highlight w:val="darkGray"/>
+                <w:lang w:val="en-US"/>
+              </w:rPr>
+            </w:pPr>
+            <w:r>
+              <w:rPr>
+                <w:rFonts w:ascii="Times New Roman" w:eastAsia="Times New Roman" w:hAnsi="Times New Roman" w:cs="Times New Roman"/>
+                <w:color w:val="000000"/>
+                <w:sz w:val="18"/>
+                <w:szCs w:val="18"/>
                 <w:lang w:val="en-US"/>
               </w:rPr>
               <w:t>1656.5652</w:t>
@@ -8990,17 +8978,15 @@
                 <w:color w:val="000000"/>
                 <w:sz w:val="18"/>
                 <w:szCs w:val="18"/>
-                <w:highlight w:val="darkGray"/>
-                <w:lang w:val="en-US"/>
-              </w:rPr>
-            </w:pPr>
-            <w:r>
-              <w:rPr>
-                <w:rFonts w:ascii="Times New Roman" w:eastAsia="Times New Roman" w:hAnsi="Times New Roman" w:cs="Times New Roman"/>
-                <w:color w:val="000000"/>
-                <w:sz w:val="18"/>
-                <w:szCs w:val="18"/>
-                <w:highlight w:val="darkGray"/>
+                <w:lang w:val="en-US"/>
+              </w:rPr>
+            </w:pPr>
+            <w:r>
+              <w:rPr>
+                <w:rFonts w:ascii="Times New Roman" w:eastAsia="Times New Roman" w:hAnsi="Times New Roman" w:cs="Times New Roman"/>
+                <w:color w:val="000000"/>
+                <w:sz w:val="18"/>
+                <w:szCs w:val="18"/>
                 <w:lang w:val="en-US"/>
               </w:rPr>
               <w:t>1504.0280</w:t>
@@ -9035,17 +9021,15 @@
                 <w:color w:val="000000"/>
                 <w:sz w:val="18"/>
                 <w:szCs w:val="18"/>
-                <w:highlight w:val="darkGray"/>
-                <w:lang w:val="en-US"/>
-              </w:rPr>
-            </w:pPr>
-            <w:r>
-              <w:rPr>
-                <w:rFonts w:ascii="Times New Roman" w:eastAsia="Times New Roman" w:hAnsi="Times New Roman" w:cs="Times New Roman"/>
-                <w:color w:val="000000"/>
-                <w:sz w:val="18"/>
-                <w:szCs w:val="18"/>
-                <w:highlight w:val="darkGray"/>
+                <w:lang w:val="en-US"/>
+              </w:rPr>
+            </w:pPr>
+            <w:r>
+              <w:rPr>
+                <w:rFonts w:ascii="Times New Roman" w:eastAsia="Times New Roman" w:hAnsi="Times New Roman" w:cs="Times New Roman"/>
+                <w:color w:val="000000"/>
+                <w:sz w:val="18"/>
+                <w:szCs w:val="18"/>
                 <w:lang w:val="en-US"/>
               </w:rPr>
               <w:t>H</w:t>
@@ -9080,17 +9064,15 @@
                 <w:color w:val="000000"/>
                 <w:sz w:val="18"/>
                 <w:szCs w:val="18"/>
-                <w:highlight w:val="darkGray"/>
-                <w:lang w:val="en-US"/>
-              </w:rPr>
-            </w:pPr>
-            <w:r>
-              <w:rPr>
-                <w:rFonts w:ascii="Times New Roman" w:eastAsia="Times New Roman" w:hAnsi="Times New Roman" w:cs="Times New Roman"/>
-                <w:color w:val="000000"/>
-                <w:sz w:val="18"/>
-                <w:szCs w:val="18"/>
-                <w:highlight w:val="darkGray"/>
+                <w:lang w:val="en-US"/>
+              </w:rPr>
+            </w:pPr>
+            <w:r>
+              <w:rPr>
+                <w:rFonts w:ascii="Times New Roman" w:eastAsia="Times New Roman" w:hAnsi="Times New Roman" w:cs="Times New Roman"/>
+                <w:color w:val="000000"/>
+                <w:sz w:val="18"/>
+                <w:szCs w:val="18"/>
                 <w:lang w:val="en-US"/>
               </w:rPr>
               <w:t>W</w:t>
@@ -9129,7 +9111,6 @@
                 <w:color w:val="000000"/>
                 <w:sz w:val="18"/>
                 <w:szCs w:val="18"/>
-                <w:highlight w:val="darkGray"/>
                 <w:lang w:val="en-US"/>
               </w:rPr>
             </w:pPr>
@@ -9141,7 +9122,6 @@
                 <w:color w:val="000000"/>
                 <w:sz w:val="18"/>
                 <w:szCs w:val="18"/>
-                <w:highlight w:val="darkGray"/>
                 <w:lang w:val="en-US"/>
               </w:rPr>
               <w:t>4</w:t>
@@ -9176,17 +9156,15 @@
                 <w:color w:val="000000"/>
                 <w:sz w:val="18"/>
                 <w:szCs w:val="18"/>
-                <w:highlight w:val="darkGray"/>
-                <w:lang w:val="en-US"/>
-              </w:rPr>
-            </w:pPr>
-            <w:r>
-              <w:rPr>
-                <w:rFonts w:ascii="Times New Roman" w:eastAsia="Times New Roman" w:hAnsi="Times New Roman" w:cs="Times New Roman"/>
-                <w:color w:val="000000"/>
-                <w:sz w:val="18"/>
-                <w:szCs w:val="18"/>
-                <w:highlight w:val="darkGray"/>
+                <w:lang w:val="en-US"/>
+              </w:rPr>
+            </w:pPr>
+            <w:r>
+              <w:rPr>
+                <w:rFonts w:ascii="Times New Roman" w:eastAsia="Times New Roman" w:hAnsi="Times New Roman" w:cs="Times New Roman"/>
+                <w:color w:val="000000"/>
+                <w:sz w:val="18"/>
+                <w:szCs w:val="18"/>
                 <w:lang w:val="en-US"/>
               </w:rPr>
               <w:t>201211070MIA</w:t>
@@ -9221,17 +9199,15 @@
                 <w:color w:val="000000"/>
                 <w:sz w:val="18"/>
                 <w:szCs w:val="18"/>
-                <w:highlight w:val="darkGray"/>
-                <w:lang w:val="en-US"/>
-              </w:rPr>
-            </w:pPr>
-            <w:r>
-              <w:rPr>
-                <w:rFonts w:ascii="Times New Roman" w:eastAsia="Times New Roman" w:hAnsi="Times New Roman" w:cs="Times New Roman"/>
-                <w:color w:val="000000"/>
-                <w:sz w:val="18"/>
-                <w:szCs w:val="18"/>
-                <w:highlight w:val="darkGray"/>
+                <w:lang w:val="en-US"/>
+              </w:rPr>
+            </w:pPr>
+            <w:r>
+              <w:rPr>
+                <w:rFonts w:ascii="Times New Roman" w:eastAsia="Times New Roman" w:hAnsi="Times New Roman" w:cs="Times New Roman"/>
+                <w:color w:val="000000"/>
+                <w:sz w:val="18"/>
+                <w:szCs w:val="18"/>
                 <w:lang w:val="en-US"/>
               </w:rPr>
               <w:t>2013</w:t>
@@ -9266,17 +9242,15 @@
                 <w:color w:val="000000"/>
                 <w:sz w:val="18"/>
                 <w:szCs w:val="18"/>
-                <w:highlight w:val="darkGray"/>
-                <w:lang w:val="en-US"/>
-              </w:rPr>
-            </w:pPr>
-            <w:r>
-              <w:rPr>
-                <w:rFonts w:ascii="Times New Roman" w:eastAsia="Times New Roman" w:hAnsi="Times New Roman" w:cs="Times New Roman"/>
-                <w:color w:val="000000"/>
-                <w:sz w:val="18"/>
-                <w:szCs w:val="18"/>
-                <w:highlight w:val="darkGray"/>
+                <w:lang w:val="en-US"/>
+              </w:rPr>
+            </w:pPr>
+            <w:r>
+              <w:rPr>
+                <w:rFonts w:ascii="Times New Roman" w:eastAsia="Times New Roman" w:hAnsi="Times New Roman" w:cs="Times New Roman"/>
+                <w:color w:val="000000"/>
+                <w:sz w:val="18"/>
+                <w:szCs w:val="18"/>
                 <w:lang w:val="en-US"/>
               </w:rPr>
               <w:t>Heat</w:t>
@@ -9311,17 +9285,15 @@
                 <w:color w:val="000000"/>
                 <w:sz w:val="18"/>
                 <w:szCs w:val="18"/>
-                <w:highlight w:val="darkGray"/>
-                <w:lang w:val="en-US"/>
-              </w:rPr>
-            </w:pPr>
-            <w:r>
-              <w:rPr>
-                <w:rFonts w:ascii="Times New Roman" w:eastAsia="Times New Roman" w:hAnsi="Times New Roman" w:cs="Times New Roman"/>
-                <w:color w:val="000000"/>
-                <w:sz w:val="18"/>
-                <w:szCs w:val="18"/>
-                <w:highlight w:val="darkGray"/>
+                <w:lang w:val="en-US"/>
+              </w:rPr>
+            </w:pPr>
+            <w:r>
+              <w:rPr>
+                <w:rFonts w:ascii="Times New Roman" w:eastAsia="Times New Roman" w:hAnsi="Times New Roman" w:cs="Times New Roman"/>
+                <w:color w:val="000000"/>
+                <w:sz w:val="18"/>
+                <w:szCs w:val="18"/>
                 <w:lang w:val="en-US"/>
               </w:rPr>
               <w:t>103</w:t>
@@ -9356,17 +9328,15 @@
                 <w:color w:val="000000"/>
                 <w:sz w:val="18"/>
                 <w:szCs w:val="18"/>
-                <w:highlight w:val="darkGray"/>
-                <w:lang w:val="en-US"/>
-              </w:rPr>
-            </w:pPr>
-            <w:r>
-              <w:rPr>
-                <w:rFonts w:ascii="Times New Roman" w:eastAsia="Times New Roman" w:hAnsi="Times New Roman" w:cs="Times New Roman"/>
-                <w:color w:val="000000"/>
-                <w:sz w:val="18"/>
-                <w:szCs w:val="18"/>
-                <w:highlight w:val="darkGray"/>
+                <w:lang w:val="en-US"/>
+              </w:rPr>
+            </w:pPr>
+            <w:r>
+              <w:rPr>
+                <w:rFonts w:ascii="Times New Roman" w:eastAsia="Times New Roman" w:hAnsi="Times New Roman" w:cs="Times New Roman"/>
+                <w:color w:val="000000"/>
+                <w:sz w:val="18"/>
+                <w:szCs w:val="18"/>
                 <w:lang w:val="en-US"/>
               </w:rPr>
               <w:t>73</w:t>
@@ -9401,17 +9371,15 @@
                 <w:color w:val="000000"/>
                 <w:sz w:val="18"/>
                 <w:szCs w:val="18"/>
-                <w:highlight w:val="darkGray"/>
-                <w:lang w:val="en-US"/>
-              </w:rPr>
-            </w:pPr>
-            <w:r>
-              <w:rPr>
-                <w:rFonts w:ascii="Times New Roman" w:eastAsia="Times New Roman" w:hAnsi="Times New Roman" w:cs="Times New Roman"/>
-                <w:color w:val="000000"/>
-                <w:sz w:val="18"/>
-                <w:szCs w:val="18"/>
-                <w:highlight w:val="darkGray"/>
+                <w:lang w:val="en-US"/>
+              </w:rPr>
+            </w:pPr>
+            <w:r>
+              <w:rPr>
+                <w:rFonts w:ascii="Times New Roman" w:eastAsia="Times New Roman" w:hAnsi="Times New Roman" w:cs="Times New Roman"/>
+                <w:color w:val="000000"/>
+                <w:sz w:val="18"/>
+                <w:szCs w:val="18"/>
                 <w:lang w:val="en-US"/>
               </w:rPr>
               <w:t>1659.7239</w:t>
@@ -9446,17 +9414,15 @@
                 <w:color w:val="000000"/>
                 <w:sz w:val="18"/>
                 <w:szCs w:val="18"/>
-                <w:highlight w:val="darkGray"/>
-                <w:lang w:val="en-US"/>
-              </w:rPr>
-            </w:pPr>
-            <w:r>
-              <w:rPr>
-                <w:rFonts w:ascii="Times New Roman" w:eastAsia="Times New Roman" w:hAnsi="Times New Roman" w:cs="Times New Roman"/>
-                <w:color w:val="000000"/>
-                <w:sz w:val="18"/>
-                <w:szCs w:val="18"/>
-                <w:highlight w:val="darkGray"/>
+                <w:lang w:val="en-US"/>
+              </w:rPr>
+            </w:pPr>
+            <w:r>
+              <w:rPr>
+                <w:rFonts w:ascii="Times New Roman" w:eastAsia="Times New Roman" w:hAnsi="Times New Roman" w:cs="Times New Roman"/>
+                <w:color w:val="000000"/>
+                <w:sz w:val="18"/>
+                <w:szCs w:val="18"/>
                 <w:lang w:val="en-US"/>
               </w:rPr>
               <w:t>1361.5804</w:t>
@@ -9491,17 +9457,15 @@
                 <w:color w:val="000000"/>
                 <w:sz w:val="18"/>
                 <w:szCs w:val="18"/>
-                <w:highlight w:val="darkGray"/>
-                <w:lang w:val="en-US"/>
-              </w:rPr>
-            </w:pPr>
-            <w:r>
-              <w:rPr>
-                <w:rFonts w:ascii="Times New Roman" w:eastAsia="Times New Roman" w:hAnsi="Times New Roman" w:cs="Times New Roman"/>
-                <w:color w:val="000000"/>
-                <w:sz w:val="18"/>
-                <w:szCs w:val="18"/>
-                <w:highlight w:val="darkGray"/>
+                <w:lang w:val="en-US"/>
+              </w:rPr>
+            </w:pPr>
+            <w:r>
+              <w:rPr>
+                <w:rFonts w:ascii="Times New Roman" w:eastAsia="Times New Roman" w:hAnsi="Times New Roman" w:cs="Times New Roman"/>
+                <w:color w:val="000000"/>
+                <w:sz w:val="18"/>
+                <w:szCs w:val="18"/>
                 <w:lang w:val="en-US"/>
               </w:rPr>
               <w:t>H</w:t>
@@ -9536,17 +9500,15 @@
                 <w:color w:val="000000"/>
                 <w:sz w:val="18"/>
                 <w:szCs w:val="18"/>
-                <w:highlight w:val="darkGray"/>
-                <w:lang w:val="en-US"/>
-              </w:rPr>
-            </w:pPr>
-            <w:r>
-              <w:rPr>
-                <w:rFonts w:ascii="Times New Roman" w:eastAsia="Times New Roman" w:hAnsi="Times New Roman" w:cs="Times New Roman"/>
-                <w:color w:val="000000"/>
-                <w:sz w:val="18"/>
-                <w:szCs w:val="18"/>
-                <w:highlight w:val="darkGray"/>
+                <w:lang w:val="en-US"/>
+              </w:rPr>
+            </w:pPr>
+            <w:r>
+              <w:rPr>
+                <w:rFonts w:ascii="Times New Roman" w:eastAsia="Times New Roman" w:hAnsi="Times New Roman" w:cs="Times New Roman"/>
+                <w:color w:val="000000"/>
+                <w:sz w:val="18"/>
+                <w:szCs w:val="18"/>
                 <w:lang w:val="en-US"/>
               </w:rPr>
               <w:t>W</w:t>
@@ -9583,7 +9545,6 @@
           <w:color w:val="000000"/>
           <w:sz w:val="20"/>
           <w:szCs w:val="20"/>
-          <w:highlight w:val="darkGray"/>
           <w:lang w:val="en-US"/>
         </w:rPr>
       </w:pPr>
@@ -9593,7 +9554,6 @@
           <w:color w:val="000000"/>
           <w:sz w:val="20"/>
           <w:szCs w:val="20"/>
-          <w:highlight w:val="darkGray"/>
           <w:lang w:val="en-US"/>
         </w:rPr>
         <w:t>printed only the first five observations...</w:t>
@@ -9636,7 +9596,6 @@
           <w:color w:val="000000"/>
           <w:sz w:val="20"/>
           <w:szCs w:val="20"/>
-          <w:highlight w:val="darkGray"/>
           <w:lang w:val="en-US"/>
         </w:rPr>
         <w:t>Number of rows in the data set = 246</w:t>
@@ -10524,7 +10483,15 @@
         <w:t xml:space="preserve">Descriptive Statistics: </w:t>
       </w:r>
       <w:r>
-        <w:t>Points Scored By Your Team in Home Games</w:t>
+        <w:t xml:space="preserve">Points Scored </w:t>
+      </w:r>
+      <w:proofErr w:type="gramStart"/>
+      <w:r>
+        <w:t>By</w:t>
+      </w:r>
+      <w:proofErr w:type="gramEnd"/>
+      <w:r>
+        <w:t xml:space="preserve"> Your Team in Home Games</w:t>
       </w:r>
     </w:p>
     <w:p>
@@ -10653,7 +10620,15 @@
         <w:t>all</w:t>
       </w:r>
       <w:r>
-        <w:t xml:space="preserve"> statistics in a formatted table as shown below. Use one row for each statistic. You will need to add rows to the table in order to include all </w:t>
+        <w:t xml:space="preserve"> statistics in a formatted table as shown below. Use one row for each statistic. You will need to add rows to the table </w:t>
+      </w:r>
+      <w:proofErr w:type="gramStart"/>
+      <w:r>
+        <w:t>in order to</w:t>
+      </w:r>
+      <w:proofErr w:type="gramEnd"/>
+      <w:r>
+        <w:t xml:space="preserve"> include all </w:t>
       </w:r>
       <w:r>
         <w:t xml:space="preserve">of </w:t>
@@ -11235,7 +11210,15 @@
         <w:t xml:space="preserve">Descriptive Statistics: </w:t>
       </w:r>
       <w:r>
-        <w:t>Points Scored By Your Team in Away Games</w:t>
+        <w:t xml:space="preserve">Points Scored </w:t>
+      </w:r>
+      <w:proofErr w:type="gramStart"/>
+      <w:r>
+        <w:t>By</w:t>
+      </w:r>
+      <w:proofErr w:type="gramEnd"/>
+      <w:r>
+        <w:t xml:space="preserve"> Your Team in Away Games</w:t>
       </w:r>
     </w:p>
     <w:p>
@@ -11356,7 +11339,15 @@
         <w:t>.</w:t>
       </w:r>
       <w:r>
-        <w:t xml:space="preserve"> You will need to add rows to the table in order to include all </w:t>
+        <w:t xml:space="preserve"> You will need to add rows to the table </w:t>
+      </w:r>
+      <w:proofErr w:type="gramStart"/>
+      <w:r>
+        <w:t>in order to</w:t>
+      </w:r>
+      <w:proofErr w:type="gramEnd"/>
+      <w:r>
+        <w:t xml:space="preserve"> include all </w:t>
       </w:r>
       <w:r>
         <w:t xml:space="preserve">of </w:t>
@@ -12266,7 +12257,21 @@
               <w:rPr>
                 <w:rFonts w:ascii="Calibri" w:hAnsi="Calibri" w:cs="Calibri"/>
               </w:rPr>
-              <w:t>(X.XX, X.XX)</w:t>
+              <w:t>(</w:t>
+            </w:r>
+            <w:proofErr w:type="gramStart"/>
+            <w:r>
+              <w:rPr>
+                <w:rFonts w:ascii="Calibri" w:hAnsi="Calibri" w:cs="Calibri"/>
+              </w:rPr>
+              <w:t>X.XX</w:t>
+            </w:r>
+            <w:proofErr w:type="gramEnd"/>
+            <w:r>
+              <w:rPr>
+                <w:rFonts w:ascii="Calibri" w:hAnsi="Calibri" w:cs="Calibri"/>
+              </w:rPr>
+              <w:t>, X.XX)</w:t>
             </w:r>
           </w:p>
           <w:p>
@@ -12495,7 +12500,21 @@
         <w:rPr>
           <w:rStyle w:val="SubtleEmphasis"/>
         </w:rPr>
-        <w:t>95% confidence interval (rounded) for Average Relative Skill (ELO) in the years 2013 to 2015 = ( 1502.02 , 1507.18 )</w:t>
+        <w:t xml:space="preserve">95% confidence interval (rounded) for Average Relative Skill (ELO) in the years 2013 to 2015 = </w:t>
+      </w:r>
+      <w:proofErr w:type="gramStart"/>
+      <w:r>
+        <w:rPr>
+          <w:rStyle w:val="SubtleEmphasis"/>
+        </w:rPr>
+        <w:t>( 1502.02</w:t>
+      </w:r>
+      <w:proofErr w:type="gramEnd"/>
+      <w:r>
+        <w:rPr>
+          <w:rStyle w:val="SubtleEmphasis"/>
+        </w:rPr>
+        <w:t xml:space="preserve"> , 1507.18 )</w:t>
       </w:r>
     </w:p>
     <w:p>
@@ -12956,7 +12975,21 @@
               <w:rPr>
                 <w:rFonts w:ascii="Calibri" w:hAnsi="Calibri" w:cs="Calibri"/>
               </w:rPr>
-              <w:t>(X.XX, X.XX)</w:t>
+              <w:t>(</w:t>
+            </w:r>
+            <w:proofErr w:type="gramStart"/>
+            <w:r>
+              <w:rPr>
+                <w:rFonts w:ascii="Calibri" w:hAnsi="Calibri" w:cs="Calibri"/>
+              </w:rPr>
+              <w:t>X.XX</w:t>
+            </w:r>
+            <w:proofErr w:type="gramEnd"/>
+            <w:r>
+              <w:rPr>
+                <w:rFonts w:ascii="Calibri" w:hAnsi="Calibri" w:cs="Calibri"/>
+              </w:rPr>
+              <w:t>, X.XX)</w:t>
             </w:r>
           </w:p>
           <w:p>
@@ -13216,7 +13249,21 @@
         <w:rPr>
           <w:rStyle w:val="SubtleEmphasis"/>
         </w:rPr>
-        <w:t>95% confidence interval (rounded) for Average Relative Skill (ELO) in the years 2013 to 2015 = ( 1487.71 , 1493.6 )</w:t>
+        <w:t xml:space="preserve">95% confidence interval (rounded) for Average Relative Skill (ELO) in the years 2013 to 2015 = </w:t>
+      </w:r>
+      <w:proofErr w:type="gramStart"/>
+      <w:r>
+        <w:rPr>
+          <w:rStyle w:val="SubtleEmphasis"/>
+        </w:rPr>
+        <w:t>( 1487.71</w:t>
+      </w:r>
+      <w:proofErr w:type="gramEnd"/>
+      <w:r>
+        <w:rPr>
+          <w:rStyle w:val="SubtleEmphasis"/>
+        </w:rPr>
+        <w:t xml:space="preserve"> , 1493.6 )</w:t>
       </w:r>
     </w:p>
     <w:p>
@@ -13742,7 +13789,7 @@
         <v:path o:extrusionok="f" gradientshapeok="t" o:connecttype="rect"/>
         <o:lock v:ext="edit" aspectratio="t"/>
       </v:shapetype>
-      <v:shape id="_x0000_i1175" type="#_x0000_t75" style="width:315pt;height:279.6pt;visibility:visible;mso-wrap-style:square" o:bullet="t">
+      <v:shape id="_x0000_i1026" type="#_x0000_t75" style="width:315pt;height:279.75pt;visibility:visible;mso-wrap-style:square" o:bullet="t">
         <v:imagedata r:id="rId1" o:title=""/>
       </v:shape>
     </w:pict>
@@ -17283,6 +17330,23 @@
 </file>
 
 <file path=customXml/item1.xml><?xml version="1.0" encoding="utf-8"?>
+<p:properties xmlns:p="http://schemas.microsoft.com/office/2006/metadata/properties" xmlns:xsi="http://www.w3.org/2001/XMLSchema-instance" xmlns:pc="http://schemas.microsoft.com/office/infopath/2007/PartnerControls">
+  <documentManagement>
+    <Notes xmlns="ff8a4b2e-b0c8-4039-a689-d1a7f36f4382" xsi:nil="true"/>
+  </documentManagement>
+</p:properties>
+</file>
+
+<file path=customXml/item2.xml><?xml version="1.0" encoding="utf-8"?>
+<?mso-contentType ?>
+<FormTemplates xmlns="http://schemas.microsoft.com/sharepoint/v3/contenttype/forms">
+  <Display>DocumentLibraryForm</Display>
+  <Edit>DocumentLibraryForm</Edit>
+  <New>DocumentLibraryForm</New>
+</FormTemplates>
+</file>
+
+<file path=customXml/item3.xml><?xml version="1.0" encoding="utf-8"?>
 <ct:contentTypeSchema xmlns:ct="http://schemas.microsoft.com/office/2006/metadata/contentType" xmlns:ma="http://schemas.microsoft.com/office/2006/metadata/properties/metaAttributes" ct:_="" ma:_="" ma:contentTypeName="Document" ma:contentTypeID="0x0101003FC679AA94041F4BA4494D199A3447AF" ma:contentTypeVersion="13" ma:contentTypeDescription="Create a new document." ma:contentTypeScope="" ma:versionID="97abb28671660b3923b59ef28914b0fa">
   <xsd:schema xmlns:xsd="http://www.w3.org/2001/XMLSchema" xmlns:xs="http://www.w3.org/2001/XMLSchema" xmlns:p="http://schemas.microsoft.com/office/2006/metadata/properties" xmlns:ns2="ff8a4b2e-b0c8-4039-a689-d1a7f36f4382" xmlns:ns3="f716dd8a-49a0-4c40-b209-038e1651b548" targetNamespace="http://schemas.microsoft.com/office/2006/metadata/properties" ma:root="true" ma:fieldsID="4e295b7a5f2f4e3b5edda2fb01eec268" ns2:_="" ns3:_="">
     <xsd:import namespace="ff8a4b2e-b0c8-4039-a689-d1a7f36f4382"/>
@@ -17501,24 +17565,25 @@
 </ct:contentTypeSchema>
 </file>
 
-<file path=customXml/item2.xml><?xml version="1.0" encoding="utf-8"?>
-<?mso-contentType ?>
-<FormTemplates xmlns="http://schemas.microsoft.com/sharepoint/v3/contenttype/forms">
-  <Display>DocumentLibraryForm</Display>
-  <Edit>DocumentLibraryForm</Edit>
-  <New>DocumentLibraryForm</New>
-</FormTemplates>
+<file path=customXml/itemProps1.xml><?xml version="1.0" encoding="utf-8"?>
+<ds:datastoreItem xmlns:ds="http://schemas.openxmlformats.org/officeDocument/2006/customXml" ds:itemID="{B87E35AD-95AA-4220-B580-22D6802B113E}">
+  <ds:schemaRefs>
+    <ds:schemaRef ds:uri="http://schemas.microsoft.com/office/2006/metadata/properties"/>
+    <ds:schemaRef ds:uri="http://schemas.microsoft.com/office/infopath/2007/PartnerControls"/>
+    <ds:schemaRef ds:uri="ff8a4b2e-b0c8-4039-a689-d1a7f36f4382"/>
+  </ds:schemaRefs>
+</ds:datastoreItem>
 </file>
 
-<file path=customXml/item3.xml><?xml version="1.0" encoding="utf-8"?>
-<p:properties xmlns:p="http://schemas.microsoft.com/office/2006/metadata/properties" xmlns:xsi="http://www.w3.org/2001/XMLSchema-instance" xmlns:pc="http://schemas.microsoft.com/office/infopath/2007/PartnerControls">
-  <documentManagement>
-    <Notes xmlns="ff8a4b2e-b0c8-4039-a689-d1a7f36f4382" xsi:nil="true"/>
-  </documentManagement>
-</p:properties>
+<file path=customXml/itemProps2.xml><?xml version="1.0" encoding="utf-8"?>
+<ds:datastoreItem xmlns:ds="http://schemas.openxmlformats.org/officeDocument/2006/customXml" ds:itemID="{20083EAF-C96E-4A52-8E28-E9C9B28C9406}">
+  <ds:schemaRefs>
+    <ds:schemaRef ds:uri="http://schemas.microsoft.com/sharepoint/v3/contenttype/forms"/>
+  </ds:schemaRefs>
+</ds:datastoreItem>
 </file>
 
-<file path=customXml/itemProps1.xml><?xml version="1.0" encoding="utf-8"?>
+<file path=customXml/itemProps3.xml><?xml version="1.0" encoding="utf-8"?>
 <ds:datastoreItem xmlns:ds="http://schemas.openxmlformats.org/officeDocument/2006/customXml" ds:itemID="{430BF399-95E0-49FE-A80F-7CB08887C64E}">
   <ds:schemaRefs>
     <ds:schemaRef ds:uri="http://schemas.microsoft.com/office/2006/metadata/contentType"/>
@@ -17535,22 +17600,4 @@
     <ds:schemaRef ds:uri="http://schemas.microsoft.com/internal/obd"/>
   </ds:schemaRefs>
 </ds:datastoreItem>
-</file>
-
-<file path=customXml/itemProps2.xml><?xml version="1.0" encoding="utf-8"?>
-<ds:datastoreItem xmlns:ds="http://schemas.openxmlformats.org/officeDocument/2006/customXml" ds:itemID="{20083EAF-C96E-4A52-8E28-E9C9B28C9406}">
-  <ds:schemaRefs>
-    <ds:schemaRef ds:uri="http://schemas.microsoft.com/sharepoint/v3/contenttype/forms"/>
-  </ds:schemaRefs>
-</ds:datastoreItem>
-</file>
-
-<file path=customXml/itemProps3.xml><?xml version="1.0" encoding="utf-8"?>
-<ds:datastoreItem xmlns:ds="http://schemas.openxmlformats.org/officeDocument/2006/customXml" ds:itemID="{B87E35AD-95AA-4220-B580-22D6802B113E}">
-  <ds:schemaRefs>
-    <ds:schemaRef ds:uri="http://schemas.microsoft.com/office/2006/metadata/properties"/>
-    <ds:schemaRef ds:uri="http://schemas.microsoft.com/office/infopath/2007/PartnerControls"/>
-    <ds:schemaRef ds:uri="ff8a4b2e-b0c8-4039-a689-d1a7f36f4382"/>
-  </ds:schemaRefs>
-</ds:datastoreItem>
 </file>
</xml_diff>